<commit_message>
GUI + Shortest Path
</commit_message>
<xml_diff>
--- a/BankingATM/Bill/generated_bill_transaction.docx
+++ b/BankingATM/Bill/generated_bill_transaction.docx
@@ -175,7 +175,7 @@
           <w:rFonts w:ascii="Times" w:hAnsi="Times"/>
           <w:lang w:val="en-US"/>
         </w:rPr>
-        <w:t xml:space="preserve">12/10/2022</w:t>
+        <w:t xml:space="preserve">14/10/2022</w:t>
       </w:r>
     </w:p>
     <w:p>
@@ -202,7 +202,7 @@
           <w:lang w:val="en-US"/>
         </w:rPr>
         <w:tab/>
-        <w:t xml:space="preserve">15:30:51</w:t>
+        <w:t xml:space="preserve">14:48:54</w:t>
       </w:r>
     </w:p>
     <w:p>
@@ -281,7 +281,7 @@
           <w:lang w:val="en-US"/>
         </w:rPr>
         <w:tab/>
-        <w:t xml:space="preserve">57</w:t>
+        <w:t xml:space="preserve">425</w:t>
       </w:r>
     </w:p>
     <w:p>
@@ -342,7 +342,7 @@
           <w:lang w:val="en-US"/>
         </w:rPr>
         <w:tab/>
-        <w:t xml:space="preserve"/>
+        <w:t xml:space="preserve">AM</w:t>
       </w:r>
     </w:p>
     <w:p>
@@ -396,7 +396,7 @@
           <w:lang w:val="en-US"/>
         </w:rPr>
         <w:tab/>
-        <w:t xml:space="preserve">6,000,000</w:t>
+        <w:t xml:space="preserve">500,000</w:t>
       </w:r>
       <w:r>
         <w:rPr>
@@ -430,7 +430,7 @@
           <w:lang w:val="en-US"/>
         </w:rPr>
         <w:tab/>
-        <w:t xml:space="preserve">488,160,000</w:t>
+        <w:t xml:space="preserve">480,386,000</w:t>
       </w:r>
       <w:r>
         <w:rPr>

</xml_diff>

<commit_message>
GUI & Shortest Path
</commit_message>
<xml_diff>
--- a/BankingATM/Bill/generated_bill_transaction.docx
+++ b/BankingATM/Bill/generated_bill_transaction.docx
@@ -202,7 +202,7 @@
           <w:lang w:val="en-US"/>
         </w:rPr>
         <w:tab/>
-        <w:t xml:space="preserve">14:48:54</w:t>
+        <w:t xml:space="preserve">16:30:30</w:t>
       </w:r>
     </w:p>
     <w:p>
@@ -281,7 +281,7 @@
           <w:lang w:val="en-US"/>
         </w:rPr>
         <w:tab/>
-        <w:t xml:space="preserve">425</w:t>
+        <w:t xml:space="preserve">685</w:t>
       </w:r>
     </w:p>
     <w:p>
@@ -342,7 +342,7 @@
           <w:lang w:val="en-US"/>
         </w:rPr>
         <w:tab/>
-        <w:t xml:space="preserve">AM</w:t>
+        <w:t xml:space="preserve">TAM</w:t>
       </w:r>
     </w:p>
     <w:p>
@@ -396,7 +396,7 @@
           <w:lang w:val="en-US"/>
         </w:rPr>
         <w:tab/>
-        <w:t xml:space="preserve">500,000</w:t>
+        <w:t xml:space="preserve">6,000,000</w:t>
       </w:r>
       <w:r>
         <w:rPr>
@@ -430,7 +430,7 @@
           <w:lang w:val="en-US"/>
         </w:rPr>
         <w:tab/>
-        <w:t xml:space="preserve">480,386,000</w:t>
+        <w:t xml:space="preserve">390,386,000</w:t>
       </w:r>
       <w:r>
         <w:rPr>

</xml_diff>